<commit_message>
100 Page Draft Ready for Submission to Lei Wei, All sections are numbered
</commit_message>
<xml_diff>
--- a/ResearchMaterials/PCB terminology.docx
+++ b/ResearchMaterials/PCB terminology.docx
@@ -1,7 +1,42 @@
 
 <file path=word/document.xml><?xml version="1.0" encoding="utf-8"?>
-<w:document xmlns:wpc="http://schemas.microsoft.com/office/word/2010/wordprocessingCanvas" xmlns:cx="http://schemas.microsoft.com/office/drawing/2014/chartex" xmlns:cx1="http://schemas.microsoft.com/office/drawing/2015/9/8/chartex" xmlns:mc="http://schemas.openxmlformats.org/markup-compatibility/2006" xmlns:o="urn:schemas-microsoft-com:office:office" xmlns:r="http://schemas.openxmlformats.org/officeDocument/2006/relationships" xmlns:m="http://schemas.openxmlformats.org/officeDocument/2006/math" xmlns:v="urn:schemas-microsoft-com:vml" xmlns:wp14="http://schemas.microsoft.com/office/word/2010/wordprocessingDrawing" xmlns:wp="http://schemas.openxmlformats.org/drawingml/2006/wordprocessingDrawing" xmlns:w10="urn:schemas-microsoft-com:office:word" xmlns:w="http://schemas.openxmlformats.org/wordprocessingml/2006/main" xmlns:w14="http://schemas.microsoft.com/office/word/2010/wordml" xmlns:w15="http://schemas.microsoft.com/office/word/2012/wordml" xmlns:w16se="http://schemas.microsoft.com/office/word/2015/wordml/symex" xmlns:wpg="http://schemas.microsoft.com/office/word/2010/wordprocessingGroup" xmlns:wpi="http://schemas.microsoft.com/office/word/2010/wordprocessingInk" xmlns:wne="http://schemas.microsoft.com/office/word/2006/wordml" xmlns:wps="http://schemas.microsoft.com/office/word/2010/wordprocessingShape" mc:Ignorable="w14 w15 w16se wp14">
+<w:document xmlns:wpc="http://schemas.microsoft.com/office/word/2010/wordprocessingCanvas" xmlns:cx="http://schemas.microsoft.com/office/drawing/2014/chartex" xmlns:cx1="http://schemas.microsoft.com/office/drawing/2015/9/8/chartex" xmlns:cx2="http://schemas.microsoft.com/office/drawing/2015/10/21/chartex" xmlns:cx3="http://schemas.microsoft.com/office/drawing/2016/5/9/chartex" xmlns:cx4="http://schemas.microsoft.com/office/drawing/2016/5/10/chartex" xmlns:cx5="http://schemas.microsoft.com/office/drawing/2016/5/11/chartex" xmlns:cx6="http://schemas.microsoft.com/office/drawing/2016/5/12/chartex" xmlns:cx7="http://schemas.microsoft.com/office/drawing/2016/5/13/chartex" xmlns:cx8="http://schemas.microsoft.com/office/drawing/2016/5/14/chartex" xmlns:mc="http://schemas.openxmlformats.org/markup-compatibility/2006" xmlns:o="urn:schemas-microsoft-com:office:office" xmlns:r="http://schemas.openxmlformats.org/officeDocument/2006/relationships" xmlns:m="http://schemas.openxmlformats.org/officeDocument/2006/math" xmlns:v="urn:schemas-microsoft-com:vml" xmlns:wp14="http://schemas.microsoft.com/office/word/2010/wordprocessingDrawing" xmlns:wp="http://schemas.openxmlformats.org/drawingml/2006/wordprocessingDrawing" xmlns:w10="urn:schemas-microsoft-com:office:word" xmlns:w="http://schemas.openxmlformats.org/wordprocessingml/2006/main" xmlns:w14="http://schemas.microsoft.com/office/word/2010/wordml" xmlns:w15="http://schemas.microsoft.com/office/word/2012/wordml" xmlns:w16se="http://schemas.microsoft.com/office/word/2015/wordml/symex" xmlns:wpg="http://schemas.microsoft.com/office/word/2010/wordprocessingGroup" xmlns:wpi="http://schemas.microsoft.com/office/word/2010/wordprocessingInk" xmlns:wne="http://schemas.microsoft.com/office/word/2006/wordml" xmlns:wps="http://schemas.microsoft.com/office/word/2010/wordprocessingShape" mc:Ignorable="w14 w15 w16se wp14">
   <w:body>
+    <w:p>
+      <w:pPr>
+        <w:rPr>
+          <w:rFonts w:asciiTheme="majorBidi" w:hAnsiTheme="majorBidi" w:cstheme="majorBidi"/>
+          <w:b/>
+          <w:bCs/>
+          <w:sz w:val="28"/>
+          <w:szCs w:val="28"/>
+        </w:rPr>
+      </w:pPr>
+      <w:bookmarkStart w:id="0" w:name="_GoBack"/>
+      <w:bookmarkEnd w:id="0"/>
+      <w:r>
+        <w:rPr>
+          <w:rFonts w:asciiTheme="majorBidi" w:hAnsiTheme="majorBidi" w:cstheme="majorBidi"/>
+          <w:b/>
+          <w:bCs/>
+          <w:sz w:val="28"/>
+          <w:szCs w:val="28"/>
+          <w:highlight w:val="yellow"/>
+        </w:rPr>
+        <w:t>(ADDED TO PAPER)</w:t>
+      </w:r>
+    </w:p>
+    <w:p>
+      <w:pPr>
+        <w:rPr>
+          <w:rFonts w:asciiTheme="majorBidi" w:hAnsiTheme="majorBidi" w:cstheme="majorBidi"/>
+          <w:b/>
+          <w:bCs/>
+          <w:sz w:val="28"/>
+          <w:szCs w:val="28"/>
+        </w:rPr>
+      </w:pPr>
+    </w:p>
     <w:p>
       <w:pPr>
         <w:rPr>
@@ -476,21 +511,7 @@
               <w:rPr>
                 <w:rFonts w:asciiTheme="majorBidi" w:hAnsiTheme="majorBidi" w:cstheme="majorBidi"/>
               </w:rPr>
-              <w:t xml:space="preserve">A hole on a board which has </w:t>
-            </w:r>
-            <w:proofErr w:type="gramStart"/>
-            <w:r>
-              <w:rPr>
-                <w:rFonts w:asciiTheme="majorBidi" w:hAnsiTheme="majorBidi" w:cstheme="majorBidi"/>
-              </w:rPr>
-              <w:t>a</w:t>
-            </w:r>
-            <w:proofErr w:type="gramEnd"/>
-            <w:r>
-              <w:rPr>
-                <w:rFonts w:asciiTheme="majorBidi" w:hAnsiTheme="majorBidi" w:cstheme="majorBidi"/>
-              </w:rPr>
-              <w:t xml:space="preserve"> annular ring and which is plated all the way through the board.</w:t>
+              <w:t>A hole on a board which has a annular ring and which is plated all the way through the board.</w:t>
             </w:r>
             <w:r>
               <w:rPr>
@@ -636,14 +657,14 @@
               <w:rPr>
                 <w:rFonts w:asciiTheme="majorBidi" w:hAnsiTheme="majorBidi" w:cstheme="majorBidi"/>
               </w:rPr>
-              <w:t xml:space="preserve">. If a pad is not thermally relieved it can create difficulty when trying to create a good solder </w:t>
+              <w:t xml:space="preserve">. If a pad is not thermally relieved it can create </w:t>
             </w:r>
             <w:r>
               <w:rPr>
                 <w:rFonts w:asciiTheme="majorBidi" w:hAnsiTheme="majorBidi" w:cstheme="majorBidi"/>
               </w:rPr>
               <w:lastRenderedPageBreak/>
-              <w:t>joint, due to the pad not being able to get a high enough temperature.</w:t>
+              <w:t>difficulty when trying to create a good solder joint, due to the pad not being able to get a high enough temperature.</w:t>
             </w:r>
           </w:p>
         </w:tc>
@@ -2796,23 +2817,7 @@
           <w:rFonts w:asciiTheme="majorBidi" w:hAnsiTheme="majorBidi" w:cstheme="majorBidi"/>
           <w:bCs/>
         </w:rPr>
-        <w:t xml:space="preserve">When first starting you design you want to know the ratio between the pad and the hole, but also the size as well. You want to make sure that the pad to </w:t>
-      </w:r>
-      <w:proofErr w:type="gramStart"/>
-      <w:r>
-        <w:rPr>
-          <w:rFonts w:asciiTheme="majorBidi" w:hAnsiTheme="majorBidi" w:cstheme="majorBidi"/>
-          <w:bCs/>
-        </w:rPr>
-        <w:t>hole</w:t>
-      </w:r>
-      <w:proofErr w:type="gramEnd"/>
-      <w:r>
-        <w:rPr>
-          <w:rFonts w:asciiTheme="majorBidi" w:hAnsiTheme="majorBidi" w:cstheme="majorBidi"/>
-          <w:bCs/>
-        </w:rPr>
-        <w:t xml:space="preserve"> ratio is sufficient </w:t>
+        <w:t xml:space="preserve">When first starting you design you want to know the ratio between the pad and the hole, but also the size as well. You want to make sure that the pad to hole ratio is sufficient </w:t>
       </w:r>
       <w:r>
         <w:rPr>
@@ -2820,23 +2825,7 @@
           <w:bCs/>
         </w:rPr>
         <w:lastRenderedPageBreak/>
-        <w:t xml:space="preserve">enough so that way you have a good hole drilling tolerance. Depending on the manufacture you use for your printed circuit board, that manufacturer should provide the standards that are required for your pad and </w:t>
-      </w:r>
-      <w:proofErr w:type="gramStart"/>
-      <w:r>
-        <w:rPr>
-          <w:rFonts w:asciiTheme="majorBidi" w:hAnsiTheme="majorBidi" w:cstheme="majorBidi"/>
-          <w:bCs/>
-        </w:rPr>
-        <w:t>hole</w:t>
-      </w:r>
-      <w:proofErr w:type="gramEnd"/>
-      <w:r>
-        <w:rPr>
-          <w:rFonts w:asciiTheme="majorBidi" w:hAnsiTheme="majorBidi" w:cstheme="majorBidi"/>
-          <w:bCs/>
-        </w:rPr>
-        <w:t xml:space="preserve"> ratio. Since different manufacturers have a different process of how they may handle</w:t>
+        <w:t>enough so that way you have a good hole drilling tolerance. Depending on the manufacture you use for your printed circuit board, that manufacturer should provide the standards that are required for your pad and hole ratio. Since different manufacturers have a different process of how they may handle</w:t>
       </w:r>
       <w:r>
         <w:rPr>
@@ -3589,7 +3578,7 @@
           <w:color w:val="333333"/>
           <w:shd w:val="clear" w:color="auto" w:fill="FFFFFF"/>
         </w:rPr>
-        <w:t xml:space="preserve">Now that the PCB layout is complete and has been checked, you can now send it to the manufacturer so they can send it to get prototyped. You want to make sure that all the </w:t>
+        <w:t xml:space="preserve">Now that the PCB layout is complete and has been checked, you can now send it to the manufacturer so they can send it to get prototyped. You want to make sure that all the correct files that you have are sent. </w:t>
       </w:r>
       <w:r>
         <w:rPr>
@@ -3597,8 +3586,7 @@
           <w:color w:val="333333"/>
           <w:shd w:val="clear" w:color="auto" w:fill="FFFFFF"/>
         </w:rPr>
-        <w:lastRenderedPageBreak/>
-        <w:t xml:space="preserve">correct files that you have are sent. </w:t>
+        <w:t xml:space="preserve">The files that you have should be released to the </w:t>
       </w:r>
       <w:r>
         <w:rPr>
@@ -3606,25 +3594,8 @@
           <w:color w:val="333333"/>
           <w:shd w:val="clear" w:color="auto" w:fill="FFFFFF"/>
         </w:rPr>
-        <w:t xml:space="preserve">The files that you have should be released to the manufacturer to avoid any confusion. To avoid any unforeseen problems having a manufacturer of a prototype is a good thing to do. To </w:t>
-      </w:r>
-      <w:proofErr w:type="gramStart"/>
-      <w:r>
-        <w:rPr>
-          <w:rFonts w:ascii="Times New Roman" w:hAnsi="Times New Roman" w:cs="Times New Roman"/>
-          <w:color w:val="333333"/>
-          <w:shd w:val="clear" w:color="auto" w:fill="FFFFFF"/>
-        </w:rPr>
-        <w:t>the avoid</w:t>
-      </w:r>
-      <w:proofErr w:type="gramEnd"/>
-      <w:r>
-        <w:rPr>
-          <w:rFonts w:ascii="Times New Roman" w:hAnsi="Times New Roman" w:cs="Times New Roman"/>
-          <w:color w:val="333333"/>
-          <w:shd w:val="clear" w:color="auto" w:fill="FFFFFF"/>
-        </w:rPr>
-        <w:t xml:space="preserve"> the risk of extra cost to fixing problems.</w:t>
+        <w:lastRenderedPageBreak/>
+        <w:t>manufacturer to avoid any confusion. To avoid any unforeseen problems having a manufacturer of a prototype is a good thing to do. To the avoid the risk of extra cost to fixing problems.</w:t>
       </w:r>
     </w:p>
     <w:p>
@@ -3721,8 +3692,6 @@
           </wp:inline>
         </w:drawing>
       </w:r>
-      <w:bookmarkStart w:id="0" w:name="_GoBack"/>
-      <w:bookmarkEnd w:id="0"/>
     </w:p>
     <w:p>
       <w:pPr>
@@ -3960,44 +3929,44 @@
         <w:rPr>
           <w:rFonts w:asciiTheme="majorBidi" w:hAnsiTheme="majorBidi" w:cstheme="majorBidi"/>
         </w:rPr>
-        <w:t xml:space="preserve"> to the LED is prevented by the Zener diode. When the </w:t>
+        <w:t xml:space="preserve"> to the LED is prevented by the Zener diode. When the power supplied </w:t>
+      </w:r>
+      <w:r>
+        <w:rPr>
+          <w:rFonts w:asciiTheme="majorBidi" w:hAnsiTheme="majorBidi" w:cstheme="majorBidi"/>
+        </w:rPr>
+        <w:t xml:space="preserve">is below the preferred </w:t>
+      </w:r>
+      <w:r>
+        <w:rPr>
+          <w:rFonts w:asciiTheme="majorBidi" w:hAnsiTheme="majorBidi" w:cstheme="majorBidi"/>
+        </w:rPr>
+        <w:t>voltage then the flow of</w:t>
+      </w:r>
+      <w:r>
+        <w:rPr>
+          <w:rFonts w:asciiTheme="majorBidi" w:hAnsiTheme="majorBidi" w:cstheme="majorBidi"/>
+        </w:rPr>
+        <w:t xml:space="preserve"> th</w:t>
+      </w:r>
+      <w:r>
+        <w:rPr>
+          <w:rFonts w:asciiTheme="majorBidi" w:hAnsiTheme="majorBidi" w:cstheme="majorBidi"/>
+        </w:rPr>
+        <w:t xml:space="preserve">e current </w:t>
+      </w:r>
+      <w:r>
+        <w:rPr>
+          <w:rFonts w:asciiTheme="majorBidi" w:hAnsiTheme="majorBidi" w:cstheme="majorBidi"/>
+        </w:rPr>
+        <w:t xml:space="preserve">that was going into the </w:t>
       </w:r>
       <w:r>
         <w:rPr>
           <w:rFonts w:asciiTheme="majorBidi" w:hAnsiTheme="majorBidi" w:cstheme="majorBidi"/>
         </w:rPr>
         <w:lastRenderedPageBreak/>
-        <w:t xml:space="preserve">power supplied </w:t>
-      </w:r>
-      <w:r>
-        <w:rPr>
-          <w:rFonts w:asciiTheme="majorBidi" w:hAnsiTheme="majorBidi" w:cstheme="majorBidi"/>
-        </w:rPr>
-        <w:t xml:space="preserve">is below the preferred </w:t>
-      </w:r>
-      <w:r>
-        <w:rPr>
-          <w:rFonts w:asciiTheme="majorBidi" w:hAnsiTheme="majorBidi" w:cstheme="majorBidi"/>
-        </w:rPr>
-        <w:t>voltage then the flow of</w:t>
-      </w:r>
-      <w:r>
-        <w:rPr>
-          <w:rFonts w:asciiTheme="majorBidi" w:hAnsiTheme="majorBidi" w:cstheme="majorBidi"/>
-        </w:rPr>
-        <w:t xml:space="preserve"> th</w:t>
-      </w:r>
-      <w:r>
-        <w:rPr>
-          <w:rFonts w:asciiTheme="majorBidi" w:hAnsiTheme="majorBidi" w:cstheme="majorBidi"/>
-        </w:rPr>
-        <w:t xml:space="preserve">e current </w:t>
-      </w:r>
-      <w:r>
-        <w:rPr>
-          <w:rFonts w:asciiTheme="majorBidi" w:hAnsiTheme="majorBidi" w:cstheme="majorBidi"/>
-        </w:rPr>
-        <w:t>that was going into the base of the NPN transistor is no longer supplied, which turns off the transistors; in return the red LED will then switch on due to the current flowing to it.</w:t>
+        <w:t>base of the NPN transistor is no longer supplied, which turns off the transistors; in return the red LED will then switch on due to the current flowing to it.</w:t>
       </w:r>
       <w:r>
         <w:rPr>
@@ -4241,13 +4210,7 @@
         <w:rPr>
           <w:rFonts w:asciiTheme="majorBidi" w:hAnsiTheme="majorBidi" w:cstheme="majorBidi"/>
         </w:rPr>
-        <w:t xml:space="preserve"> </w:t>
-      </w:r>
-      <w:r>
-        <w:rPr>
-          <w:rFonts w:asciiTheme="majorBidi" w:hAnsiTheme="majorBidi" w:cstheme="majorBidi"/>
-        </w:rPr>
-        <w:t>The bridge rectifier is then followed by</w:t>
+        <w:t xml:space="preserve"> The bridge rectifier is then followed by</w:t>
       </w:r>
       <w:r>
         <w:rPr>
@@ -4271,13 +4234,7 @@
         <w:rPr>
           <w:rFonts w:asciiTheme="majorBidi" w:hAnsiTheme="majorBidi" w:cstheme="majorBidi"/>
         </w:rPr>
-        <w:t xml:space="preserve"> When trying to find an acceptable smoothing capacitor you need to take into account the working voltage, and also the capacitance value. You want to make sure that the capacitance isn’t too low, otherwise it won’t a sufficient effect on the output waveform. However, if the capacitance is just large enough without the load current too big than it will have sufficient enough effect on the output waveform and create that smooth output voltage that would be pure like actually DC voltage. </w:t>
-      </w:r>
-      <w:r>
-        <w:rPr>
-          <w:rFonts w:asciiTheme="majorBidi" w:hAnsiTheme="majorBidi" w:cstheme="majorBidi"/>
-        </w:rPr>
-        <w:t>The block diagram below shows how the system will work</w:t>
+        <w:t xml:space="preserve"> When trying to find an acceptable smoothing capacitor you need to take into account the working voltage, and also the capacitance value. You want to make sure that the capacitance isn’t too low, otherwise it won’t a sufficient effect on the output waveform. However, if the capacitance is just large enough without the load current too big than it will have sufficient enough effect on the output waveform and create that smooth output voltage that would be pure like actually DC voltage. The block diagram below shows how the system will work</w:t>
       </w:r>
       <w:r>
         <w:rPr>
@@ -4553,7 +4510,7 @@
 </file>
 
 <file path=word/numbering.xml><?xml version="1.0" encoding="utf-8"?>
-<w:numbering xmlns:wpc="http://schemas.microsoft.com/office/word/2010/wordprocessingCanvas" xmlns:cx="http://schemas.microsoft.com/office/drawing/2014/chartex" xmlns:cx1="http://schemas.microsoft.com/office/drawing/2015/9/8/chartex" xmlns:mc="http://schemas.openxmlformats.org/markup-compatibility/2006" xmlns:o="urn:schemas-microsoft-com:office:office" xmlns:r="http://schemas.openxmlformats.org/officeDocument/2006/relationships" xmlns:m="http://schemas.openxmlformats.org/officeDocument/2006/math" xmlns:v="urn:schemas-microsoft-com:vml" xmlns:wp14="http://schemas.microsoft.com/office/word/2010/wordprocessingDrawing" xmlns:wp="http://schemas.openxmlformats.org/drawingml/2006/wordprocessingDrawing" xmlns:w10="urn:schemas-microsoft-com:office:word" xmlns:w="http://schemas.openxmlformats.org/wordprocessingml/2006/main" xmlns:w14="http://schemas.microsoft.com/office/word/2010/wordml" xmlns:w15="http://schemas.microsoft.com/office/word/2012/wordml" xmlns:w16se="http://schemas.microsoft.com/office/word/2015/wordml/symex" xmlns:wpg="http://schemas.microsoft.com/office/word/2010/wordprocessingGroup" xmlns:wpi="http://schemas.microsoft.com/office/word/2010/wordprocessingInk" xmlns:wne="http://schemas.microsoft.com/office/word/2006/wordml" xmlns:wps="http://schemas.microsoft.com/office/word/2010/wordprocessingShape" mc:Ignorable="w14 w15 w16se wp14">
+<w:numbering xmlns:wpc="http://schemas.microsoft.com/office/word/2010/wordprocessingCanvas" xmlns:cx="http://schemas.microsoft.com/office/drawing/2014/chartex" xmlns:cx1="http://schemas.microsoft.com/office/drawing/2015/9/8/chartex" xmlns:cx2="http://schemas.microsoft.com/office/drawing/2015/10/21/chartex" xmlns:cx3="http://schemas.microsoft.com/office/drawing/2016/5/9/chartex" xmlns:cx4="http://schemas.microsoft.com/office/drawing/2016/5/10/chartex" xmlns:cx5="http://schemas.microsoft.com/office/drawing/2016/5/11/chartex" xmlns:cx6="http://schemas.microsoft.com/office/drawing/2016/5/12/chartex" xmlns:cx7="http://schemas.microsoft.com/office/drawing/2016/5/13/chartex" xmlns:cx8="http://schemas.microsoft.com/office/drawing/2016/5/14/chartex" xmlns:mc="http://schemas.openxmlformats.org/markup-compatibility/2006" xmlns:o="urn:schemas-microsoft-com:office:office" xmlns:r="http://schemas.openxmlformats.org/officeDocument/2006/relationships" xmlns:m="http://schemas.openxmlformats.org/officeDocument/2006/math" xmlns:v="urn:schemas-microsoft-com:vml" xmlns:wp14="http://schemas.microsoft.com/office/word/2010/wordprocessingDrawing" xmlns:wp="http://schemas.openxmlformats.org/drawingml/2006/wordprocessingDrawing" xmlns:w10="urn:schemas-microsoft-com:office:word" xmlns:w="http://schemas.openxmlformats.org/wordprocessingml/2006/main" xmlns:w14="http://schemas.microsoft.com/office/word/2010/wordml" xmlns:w15="http://schemas.microsoft.com/office/word/2012/wordml" xmlns:w16se="http://schemas.microsoft.com/office/word/2015/wordml/symex" xmlns:wpg="http://schemas.microsoft.com/office/word/2010/wordprocessingGroup" xmlns:wpi="http://schemas.microsoft.com/office/word/2010/wordprocessingInk" xmlns:wne="http://schemas.microsoft.com/office/word/2006/wordml" xmlns:wps="http://schemas.microsoft.com/office/word/2010/wordprocessingShape" mc:Ignorable="w14 w15 w16se wp14">
   <w:abstractNum w:abstractNumId="0" w15:restartNumberingAfterBreak="0">
     <w:nsid w:val="12E46DFA"/>
     <w:multiLevelType w:val="hybridMultilevel"/>
@@ -5382,7 +5339,7 @@
     </w:rPrDefault>
     <w:pPrDefault/>
   </w:docDefaults>
-  <w:latentStyles w:defLockedState="0" w:defUIPriority="99" w:defSemiHidden="0" w:defUnhideWhenUsed="0" w:defQFormat="0" w:count="371">
+  <w:latentStyles w:defLockedState="0" w:defUIPriority="99" w:defSemiHidden="0" w:defUnhideWhenUsed="0" w:defQFormat="0" w:count="374">
     <w:lsdException w:name="Normal" w:uiPriority="0" w:qFormat="1"/>
     <w:lsdException w:name="heading 1" w:uiPriority="9" w:qFormat="1"/>
     <w:lsdException w:name="heading 2" w:semiHidden="1" w:uiPriority="9" w:unhideWhenUsed="1" w:qFormat="1"/>
@@ -5488,7 +5445,6 @@
     <w:lsdException w:name="HTML Sample" w:semiHidden="1" w:unhideWhenUsed="1"/>
     <w:lsdException w:name="HTML Typewriter" w:semiHidden="1" w:unhideWhenUsed="1"/>
     <w:lsdException w:name="HTML Variable" w:semiHidden="1" w:unhideWhenUsed="1"/>
-    <w:lsdException w:name="Normal Table" w:semiHidden="1" w:unhideWhenUsed="1"/>
     <w:lsdException w:name="annotation subject" w:semiHidden="1" w:unhideWhenUsed="1"/>
     <w:lsdException w:name="No List" w:semiHidden="1" w:unhideWhenUsed="1"/>
     <w:lsdException w:name="Outline List 1" w:semiHidden="1" w:unhideWhenUsed="1"/>
@@ -5533,7 +5489,6 @@
     <w:lsdException w:name="Table Professional" w:semiHidden="1" w:unhideWhenUsed="1"/>
     <w:lsdException w:name="Table Subtle 1" w:semiHidden="1" w:unhideWhenUsed="1"/>
     <w:lsdException w:name="Table Subtle 2" w:semiHidden="1" w:unhideWhenUsed="1"/>
-    <w:lsdException w:name="Table Web 1" w:semiHidden="1" w:unhideWhenUsed="1"/>
     <w:lsdException w:name="Table Web 2" w:semiHidden="1" w:unhideWhenUsed="1"/>
     <w:lsdException w:name="Table Web 3" w:semiHidden="1" w:unhideWhenUsed="1"/>
     <w:lsdException w:name="Balloon Text" w:semiHidden="1" w:unhideWhenUsed="1"/>
@@ -5754,6 +5709,9 @@
     <w:lsdException w:name="List Table 5 Dark Accent 6" w:uiPriority="50"/>
     <w:lsdException w:name="List Table 6 Colorful Accent 6" w:uiPriority="51"/>
     <w:lsdException w:name="List Table 7 Colorful Accent 6" w:uiPriority="52"/>
+    <w:lsdException w:name="Mention" w:semiHidden="1" w:unhideWhenUsed="1"/>
+    <w:lsdException w:name="Smart Hyperlink" w:semiHidden="1" w:unhideWhenUsed="1"/>
+    <w:lsdException w:name="Hashtag" w:semiHidden="1" w:unhideWhenUsed="1"/>
   </w:latentStyles>
   <w:style w:type="paragraph" w:default="1" w:styleId="Normal">
     <w:name w:val="Normal"/>

</xml_diff>